<commit_message>
ADD: parts of lab
</commit_message>
<xml_diff>
--- a/LisP/lab_04/report.docx
+++ b/LisP/lab_04/report.docx
@@ -959,10 +959,554 @@
         <w:t>Решение:</w:t>
       </w:r>
     </w:p>
+    <w:p>
+      <w:pPr>
+        <w:shd w:val="clear" w:color="auto" w:fill="272822"/>
+        <w:spacing w:after="0" w:line="285" w:lineRule="atLeast"/>
+        <w:jc w:val="left"/>
+        <w:rPr>
+          <w:rFonts w:ascii="Consolas" w:eastAsia="Times New Roman" w:hAnsi="Consolas" w:cs="Times New Roman"/>
+          <w:color w:val="F8F8F2"/>
+          <w:szCs w:val="28"/>
+          <w:lang w:val="en-US" w:eastAsia="ru-RU"/>
+        </w:rPr>
+      </w:pPr>
+      <w:r>
+        <w:rPr>
+          <w:rFonts w:ascii="Consolas" w:eastAsia="Times New Roman" w:hAnsi="Consolas" w:cs="Times New Roman"/>
+          <w:color w:val="F8F8F2"/>
+          <w:szCs w:val="28"/>
+          <w:lang w:val="en-US" w:eastAsia="ru-RU"/>
+        </w:rPr>
+        <w:t>(</w:t>
+      </w:r>
+      <w:r>
+        <w:rPr>
+          <w:rFonts w:ascii="Consolas" w:eastAsia="Times New Roman" w:hAnsi="Consolas" w:cs="Times New Roman"/>
+          <w:i/>
+          <w:iCs/>
+          <w:color w:val="66D9EF"/>
+          <w:szCs w:val="28"/>
+          <w:lang w:val="en-US" w:eastAsia="ru-RU"/>
+        </w:rPr>
+        <w:t>defun</w:t>
+      </w:r>
+      <w:r>
+        <w:rPr>
+          <w:rFonts w:ascii="Consolas" w:eastAsia="Times New Roman" w:hAnsi="Consolas" w:cs="Times New Roman"/>
+          <w:color w:val="F8F8F2"/>
+          <w:szCs w:val="28"/>
+          <w:lang w:val="en-US" w:eastAsia="ru-RU"/>
+        </w:rPr>
+        <w:t> </w:t>
+      </w:r>
+      <w:r>
+        <w:rPr>
+          <w:rFonts w:ascii="Consolas" w:eastAsia="Times New Roman" w:hAnsi="Consolas" w:cs="Times New Roman"/>
+          <w:color w:val="A6E22E"/>
+          <w:szCs w:val="28"/>
+          <w:lang w:val="en-US" w:eastAsia="ru-RU"/>
+        </w:rPr>
+        <w:t>f-to-c</w:t>
+      </w:r>
+      <w:r>
+        <w:rPr>
+          <w:rFonts w:ascii="Consolas" w:eastAsia="Times New Roman" w:hAnsi="Consolas" w:cs="Times New Roman"/>
+          <w:color w:val="F8F8F2"/>
+          <w:szCs w:val="28"/>
+          <w:lang w:val="en-US" w:eastAsia="ru-RU"/>
+        </w:rPr>
+        <w:t> (temperature) </w:t>
+      </w:r>
+    </w:p>
+    <w:p>
+      <w:pPr>
+        <w:shd w:val="clear" w:color="auto" w:fill="272822"/>
+        <w:spacing w:after="0" w:line="285" w:lineRule="atLeast"/>
+        <w:ind w:firstLine="708"/>
+        <w:jc w:val="left"/>
+        <w:rPr>
+          <w:rFonts w:ascii="Consolas" w:eastAsia="Times New Roman" w:hAnsi="Consolas" w:cs="Times New Roman"/>
+          <w:color w:val="F8F8F2"/>
+          <w:szCs w:val="28"/>
+          <w:lang w:val="en-US" w:eastAsia="ru-RU"/>
+        </w:rPr>
+      </w:pPr>
+      <w:r>
+        <w:rPr>
+          <w:rFonts w:ascii="Consolas" w:eastAsia="Times New Roman" w:hAnsi="Consolas" w:cs="Times New Roman"/>
+          <w:color w:val="F8F8F2"/>
+          <w:szCs w:val="28"/>
+          <w:lang w:val="en-US" w:eastAsia="ru-RU"/>
+        </w:rPr>
+        <w:t>(</w:t>
+      </w:r>
+      <w:r>
+        <w:rPr>
+          <w:rFonts w:ascii="Consolas" w:eastAsia="Times New Roman" w:hAnsi="Consolas" w:cs="Times New Roman"/>
+          <w:color w:val="66D9EF"/>
+          <w:szCs w:val="28"/>
+          <w:lang w:val="en-US" w:eastAsia="ru-RU"/>
+        </w:rPr>
+        <w:t>*</w:t>
+      </w:r>
+      <w:r>
+        <w:rPr>
+          <w:rFonts w:ascii="Consolas" w:eastAsia="Times New Roman" w:hAnsi="Consolas" w:cs="Times New Roman"/>
+          <w:color w:val="F8F8F2"/>
+          <w:szCs w:val="28"/>
+          <w:lang w:val="en-US" w:eastAsia="ru-RU"/>
+        </w:rPr>
+        <w:t> (</w:t>
+      </w:r>
+      <w:r>
+        <w:rPr>
+          <w:rFonts w:ascii="Consolas" w:eastAsia="Times New Roman" w:hAnsi="Consolas" w:cs="Times New Roman"/>
+          <w:color w:val="66D9EF"/>
+          <w:szCs w:val="28"/>
+          <w:lang w:val="en-US" w:eastAsia="ru-RU"/>
+        </w:rPr>
+        <w:t>/</w:t>
+      </w:r>
+      <w:r>
+        <w:rPr>
+          <w:rFonts w:ascii="Consolas" w:eastAsia="Times New Roman" w:hAnsi="Consolas" w:cs="Times New Roman"/>
+          <w:color w:val="F8F8F2"/>
+          <w:szCs w:val="28"/>
+          <w:lang w:val="en-US" w:eastAsia="ru-RU"/>
+        </w:rPr>
+        <w:t> </w:t>
+      </w:r>
+      <w:r>
+        <w:rPr>
+          <w:rFonts w:ascii="Consolas" w:eastAsia="Times New Roman" w:hAnsi="Consolas" w:cs="Times New Roman"/>
+          <w:color w:val="AE81FF"/>
+          <w:szCs w:val="28"/>
+          <w:lang w:val="en-US" w:eastAsia="ru-RU"/>
+        </w:rPr>
+        <w:t>5</w:t>
+      </w:r>
+      <w:r>
+        <w:rPr>
+          <w:rFonts w:ascii="Consolas" w:eastAsia="Times New Roman" w:hAnsi="Consolas" w:cs="Times New Roman"/>
+          <w:color w:val="F8F8F2"/>
+          <w:szCs w:val="28"/>
+          <w:lang w:val="en-US" w:eastAsia="ru-RU"/>
+        </w:rPr>
+        <w:t> </w:t>
+      </w:r>
+      <w:r>
+        <w:rPr>
+          <w:rFonts w:ascii="Consolas" w:eastAsia="Times New Roman" w:hAnsi="Consolas" w:cs="Times New Roman"/>
+          <w:color w:val="AE81FF"/>
+          <w:szCs w:val="28"/>
+          <w:lang w:val="en-US" w:eastAsia="ru-RU"/>
+        </w:rPr>
+        <w:t>9</w:t>
+      </w:r>
+      <w:r>
+        <w:rPr>
+          <w:rFonts w:ascii="Consolas" w:eastAsia="Times New Roman" w:hAnsi="Consolas" w:cs="Times New Roman"/>
+          <w:color w:val="F8F8F2"/>
+          <w:szCs w:val="28"/>
+          <w:lang w:val="en-US" w:eastAsia="ru-RU"/>
+        </w:rPr>
+        <w:t>) (</w:t>
+      </w:r>
+      <w:r>
+        <w:rPr>
+          <w:rFonts w:ascii="Consolas" w:eastAsia="Times New Roman" w:hAnsi="Consolas" w:cs="Times New Roman"/>
+          <w:color w:val="66D9EF"/>
+          <w:szCs w:val="28"/>
+          <w:lang w:val="en-US" w:eastAsia="ru-RU"/>
+        </w:rPr>
+        <w:t>-</w:t>
+      </w:r>
+      <w:r>
+        <w:rPr>
+          <w:rFonts w:ascii="Consolas" w:eastAsia="Times New Roman" w:hAnsi="Consolas" w:cs="Times New Roman"/>
+          <w:color w:val="F8F8F2"/>
+          <w:szCs w:val="28"/>
+          <w:lang w:val="en-US" w:eastAsia="ru-RU"/>
+        </w:rPr>
+        <w:t> temperature </w:t>
+      </w:r>
+      <w:r>
+        <w:rPr>
+          <w:rFonts w:ascii="Consolas" w:eastAsia="Times New Roman" w:hAnsi="Consolas" w:cs="Times New Roman"/>
+          <w:color w:val="AE81FF"/>
+          <w:szCs w:val="28"/>
+          <w:lang w:val="en-US" w:eastAsia="ru-RU"/>
+        </w:rPr>
+        <w:t>32</w:t>
+      </w:r>
+      <w:r>
+        <w:rPr>
+          <w:rFonts w:ascii="Consolas" w:eastAsia="Times New Roman" w:hAnsi="Consolas" w:cs="Times New Roman"/>
+          <w:color w:val="AE81FF"/>
+          <w:szCs w:val="28"/>
+          <w:lang w:val="en-US" w:eastAsia="ru-RU"/>
+        </w:rPr>
+        <w:t>.</w:t>
+      </w:r>
+      <w:r>
+        <w:rPr>
+          <w:rFonts w:ascii="Consolas" w:eastAsia="Times New Roman" w:hAnsi="Consolas" w:cs="Times New Roman"/>
+          <w:color w:val="AE81FF"/>
+          <w:szCs w:val="28"/>
+          <w:lang w:val="en-US" w:eastAsia="ru-RU"/>
+        </w:rPr>
+        <w:t>0</w:t>
+      </w:r>
+      <w:r>
+        <w:rPr>
+          <w:rFonts w:ascii="Consolas" w:eastAsia="Times New Roman" w:hAnsi="Consolas" w:cs="Times New Roman"/>
+          <w:color w:val="F8F8F2"/>
+          <w:szCs w:val="28"/>
+          <w:lang w:val="en-US" w:eastAsia="ru-RU"/>
+        </w:rPr>
+        <w:t>)))</w:t>
+      </w:r>
+    </w:p>
+    <w:p>
+      <w:pPr>
+        <w:rPr>
+          <w:lang w:val="en-US"/>
+        </w:rPr>
+      </w:pPr>
+    </w:p>
+    <w:p>
+      <w:r>
+        <w:t>«</w:t>
+      </w:r>
+      <w:r>
+        <w:rPr>
+          <w:lang w:val="en-US"/>
+        </w:rPr>
+        <w:t>+</w:t>
+      </w:r>
+      <w:r>
+        <w:rPr>
+          <w:lang w:val="en-US"/>
+        </w:rPr>
+        <w:t>233</w:t>
+      </w:r>
+      <w:r>
+        <w:t>°</w:t>
+      </w:r>
+      <w:r>
+        <w:t xml:space="preserve"> по </w:t>
+      </w:r>
+      <w:r>
+        <w:t>Цельсию</w:t>
+      </w:r>
+      <w:r>
+        <w:t>».</w:t>
+      </w:r>
+    </w:p>
+    <w:p>
+      <w:r>
+        <w:t>Задание 2. Что получится при вычислении каждого из выражений?</w:t>
+      </w:r>
+    </w:p>
+    <w:p>
+      <w:pPr>
+        <w:rPr>
+          <w:lang w:val="en-US"/>
+        </w:rPr>
+      </w:pPr>
+      <w:r>
+        <w:rPr>
+          <w:lang w:val="en-US"/>
+        </w:rPr>
+        <w:t>(</w:t>
+      </w:r>
+      <w:r>
+        <w:rPr>
+          <w:lang w:val="en-US"/>
+        </w:rPr>
+        <w:t>list `cons t NIL);</w:t>
+      </w:r>
+    </w:p>
+    <w:p>
+      <w:pPr>
+        <w:rPr>
+          <w:lang w:val="en-US"/>
+        </w:rPr>
+      </w:pPr>
+      <w:r>
+        <w:rPr>
+          <w:lang w:val="en-US"/>
+        </w:rPr>
+        <w:t>(eval (list `cons t NIL));</w:t>
+      </w:r>
+    </w:p>
+    <w:p>
+      <w:pPr>
+        <w:rPr>
+          <w:lang w:val="en-US"/>
+        </w:rPr>
+      </w:pPr>
+      <w:r>
+        <w:rPr>
+          <w:lang w:val="en-US"/>
+        </w:rPr>
+        <w:t>(</w:t>
+      </w:r>
+      <w:r>
+        <w:rPr>
+          <w:lang w:val="en-US"/>
+        </w:rPr>
+        <w:t>eval</w:t>
+      </w:r>
+      <w:r>
+        <w:rPr>
+          <w:lang w:val="en-US"/>
+        </w:rPr>
+        <w:t xml:space="preserve"> (</w:t>
+      </w:r>
+      <w:r>
+        <w:rPr>
+          <w:lang w:val="en-US"/>
+        </w:rPr>
+        <w:t>eval</w:t>
+      </w:r>
+      <w:r>
+        <w:rPr>
+          <w:lang w:val="en-US"/>
+        </w:rPr>
+        <w:t xml:space="preserve"> (</w:t>
+      </w:r>
+      <w:r>
+        <w:rPr>
+          <w:lang w:val="en-US"/>
+        </w:rPr>
+        <w:t>list `cons t NIL)));</w:t>
+      </w:r>
+    </w:p>
+    <w:p>
+      <w:pPr>
+        <w:rPr>
+          <w:lang w:val="en-US"/>
+        </w:rPr>
+      </w:pPr>
+      <w:r>
+        <w:rPr>
+          <w:lang w:val="en-US"/>
+        </w:rPr>
+        <w:t>(apply #`cons `(t NIL));</w:t>
+      </w:r>
+    </w:p>
+    <w:p>
+      <w:pPr>
+        <w:rPr>
+          <w:lang w:val="en-US"/>
+        </w:rPr>
+      </w:pPr>
+      <w:r>
+        <w:rPr>
+          <w:lang w:val="en-US"/>
+        </w:rPr>
+        <w:t>(eval NIL);</w:t>
+      </w:r>
+    </w:p>
+    <w:p>
+      <w:pPr>
+        <w:rPr>
+          <w:lang w:val="en-US"/>
+        </w:rPr>
+      </w:pPr>
+      <w:r>
+        <w:rPr>
+          <w:lang w:val="en-US"/>
+        </w:rPr>
+        <w:t>(list `eval NIL);</w:t>
+      </w:r>
+    </w:p>
+    <w:p>
+      <w:pPr>
+        <w:rPr>
+          <w:lang w:val="en-US"/>
+        </w:rPr>
+      </w:pPr>
+      <w:r>
+        <w:rPr>
+          <w:lang w:val="en-US"/>
+        </w:rPr>
+        <w:t>(eval (list `eval VIL)).</w:t>
+      </w:r>
+    </w:p>
+    <w:p>
+      <w:r>
+        <w:t>Решение:</w:t>
+      </w:r>
+    </w:p>
     <w:p/>
     <w:p>
       <w:r>
-        <w:t>Задание 2. Что получится при вычислении каждого из выражений?</w:t>
+        <w:t>Задание 3.</w:t>
+      </w:r>
+      <w:r>
+        <w:t xml:space="preserve"> Написать функцию, вычисляющую катет по заданной гипотенузе и другому катету прямоугольного треугольника, и составить диаграмму её вычисления.</w:t>
+      </w:r>
+    </w:p>
+    <w:p>
+      <w:r>
+        <w:t>Решение:</w:t>
+      </w:r>
+    </w:p>
+    <w:p>
+      <w:pPr>
+        <w:shd w:val="clear" w:color="auto" w:fill="272822"/>
+        <w:spacing w:after="0" w:line="285" w:lineRule="atLeast"/>
+        <w:jc w:val="left"/>
+        <w:rPr>
+          <w:rFonts w:ascii="Consolas" w:eastAsia="Times New Roman" w:hAnsi="Consolas" w:cs="Times New Roman"/>
+          <w:color w:val="F8F8F2"/>
+          <w:szCs w:val="28"/>
+          <w:lang w:val="en-US" w:eastAsia="ru-RU"/>
+        </w:rPr>
+      </w:pPr>
+      <w:r>
+        <w:rPr>
+          <w:rFonts w:ascii="Consolas" w:eastAsia="Times New Roman" w:hAnsi="Consolas" w:cs="Times New Roman"/>
+          <w:color w:val="F8F8F2"/>
+          <w:szCs w:val="28"/>
+          <w:lang w:val="en-US" w:eastAsia="ru-RU"/>
+        </w:rPr>
+        <w:t>(</w:t>
+      </w:r>
+      <w:r>
+        <w:rPr>
+          <w:rFonts w:ascii="Consolas" w:eastAsia="Times New Roman" w:hAnsi="Consolas" w:cs="Times New Roman"/>
+          <w:i/>
+          <w:iCs/>
+          <w:color w:val="66D9EF"/>
+          <w:szCs w:val="28"/>
+          <w:lang w:val="en-US" w:eastAsia="ru-RU"/>
+        </w:rPr>
+        <w:t>defun</w:t>
+      </w:r>
+      <w:r>
+        <w:rPr>
+          <w:rFonts w:ascii="Consolas" w:eastAsia="Times New Roman" w:hAnsi="Consolas" w:cs="Times New Roman"/>
+          <w:color w:val="F8F8F2"/>
+          <w:szCs w:val="28"/>
+          <w:lang w:val="en-US" w:eastAsia="ru-RU"/>
+        </w:rPr>
+        <w:t> </w:t>
+      </w:r>
+      <w:r>
+        <w:rPr>
+          <w:rFonts w:ascii="Consolas" w:eastAsia="Times New Roman" w:hAnsi="Consolas" w:cs="Times New Roman"/>
+          <w:color w:val="A6E22E"/>
+          <w:szCs w:val="28"/>
+          <w:lang w:val="en-US" w:eastAsia="ru-RU"/>
+        </w:rPr>
+        <w:t>findCat</w:t>
+      </w:r>
+      <w:r>
+        <w:rPr>
+          <w:rFonts w:ascii="Consolas" w:eastAsia="Times New Roman" w:hAnsi="Consolas" w:cs="Times New Roman"/>
+          <w:color w:val="F8F8F2"/>
+          <w:szCs w:val="28"/>
+          <w:lang w:val="en-US" w:eastAsia="ru-RU"/>
+        </w:rPr>
+        <w:t> (gip cat)</w:t>
+      </w:r>
+    </w:p>
+    <w:p>
+      <w:pPr>
+        <w:shd w:val="clear" w:color="auto" w:fill="272822"/>
+        <w:spacing w:after="0" w:line="285" w:lineRule="atLeast"/>
+        <w:jc w:val="left"/>
+        <w:rPr>
+          <w:rFonts w:ascii="Consolas" w:eastAsia="Times New Roman" w:hAnsi="Consolas" w:cs="Times New Roman"/>
+          <w:color w:val="F8F8F2"/>
+          <w:szCs w:val="28"/>
+          <w:lang w:val="en-US" w:eastAsia="ru-RU"/>
+        </w:rPr>
+      </w:pPr>
+      <w:r>
+        <w:rPr>
+          <w:rFonts w:ascii="Consolas" w:eastAsia="Times New Roman" w:hAnsi="Consolas" w:cs="Times New Roman"/>
+          <w:color w:val="F8F8F2"/>
+          <w:szCs w:val="28"/>
+          <w:lang w:val="en-US" w:eastAsia="ru-RU"/>
+        </w:rPr>
+        <w:t>    (</w:t>
+      </w:r>
+      <w:r>
+        <w:rPr>
+          <w:rFonts w:ascii="Consolas" w:eastAsia="Times New Roman" w:hAnsi="Consolas" w:cs="Times New Roman"/>
+          <w:color w:val="66D9EF"/>
+          <w:szCs w:val="28"/>
+          <w:lang w:val="en-US" w:eastAsia="ru-RU"/>
+        </w:rPr>
+        <w:t>sqrt</w:t>
+      </w:r>
+      <w:r>
+        <w:rPr>
+          <w:rFonts w:ascii="Consolas" w:eastAsia="Times New Roman" w:hAnsi="Consolas" w:cs="Times New Roman"/>
+          <w:color w:val="F8F8F2"/>
+          <w:szCs w:val="28"/>
+          <w:lang w:val="en-US" w:eastAsia="ru-RU"/>
+        </w:rPr>
+        <w:t> ( </w:t>
+      </w:r>
+      <w:r>
+        <w:rPr>
+          <w:rFonts w:ascii="Consolas" w:eastAsia="Times New Roman" w:hAnsi="Consolas" w:cs="Times New Roman"/>
+          <w:color w:val="66D9EF"/>
+          <w:szCs w:val="28"/>
+          <w:lang w:val="en-US" w:eastAsia="ru-RU"/>
+        </w:rPr>
+        <w:t>-</w:t>
+      </w:r>
+      <w:r>
+        <w:rPr>
+          <w:rFonts w:ascii="Consolas" w:eastAsia="Times New Roman" w:hAnsi="Consolas" w:cs="Times New Roman"/>
+          <w:color w:val="F8F8F2"/>
+          <w:szCs w:val="28"/>
+          <w:lang w:val="en-US" w:eastAsia="ru-RU"/>
+        </w:rPr>
+        <w:t> (</w:t>
+      </w:r>
+      <w:r>
+        <w:rPr>
+          <w:rFonts w:ascii="Consolas" w:eastAsia="Times New Roman" w:hAnsi="Consolas" w:cs="Times New Roman"/>
+          <w:color w:val="66D9EF"/>
+          <w:szCs w:val="28"/>
+          <w:lang w:val="en-US" w:eastAsia="ru-RU"/>
+        </w:rPr>
+        <w:t>*</w:t>
+      </w:r>
+      <w:r>
+        <w:rPr>
+          <w:rFonts w:ascii="Consolas" w:eastAsia="Times New Roman" w:hAnsi="Consolas" w:cs="Times New Roman"/>
+          <w:color w:val="F8F8F2"/>
+          <w:szCs w:val="28"/>
+          <w:lang w:val="en-US" w:eastAsia="ru-RU"/>
+        </w:rPr>
+        <w:t> gip gip) (</w:t>
+      </w:r>
+      <w:r>
+        <w:rPr>
+          <w:rFonts w:ascii="Consolas" w:eastAsia="Times New Roman" w:hAnsi="Consolas" w:cs="Times New Roman"/>
+          <w:color w:val="66D9EF"/>
+          <w:szCs w:val="28"/>
+          <w:lang w:val="en-US" w:eastAsia="ru-RU"/>
+        </w:rPr>
+        <w:t>*</w:t>
+      </w:r>
+      <w:r>
+        <w:rPr>
+          <w:rFonts w:ascii="Consolas" w:eastAsia="Times New Roman" w:hAnsi="Consolas" w:cs="Times New Roman"/>
+          <w:color w:val="F8F8F2"/>
+          <w:szCs w:val="28"/>
+          <w:lang w:val="en-US" w:eastAsia="ru-RU"/>
+        </w:rPr>
+        <w:t> cat cat))))</w:t>
       </w:r>
     </w:p>
     <w:p>
@@ -971,165 +1515,187 @@
           <w:lang w:val="en-US"/>
         </w:rPr>
       </w:pPr>
-      <w:r>
-        <w:rPr>
-          <w:lang w:val="en-US"/>
+    </w:p>
+    <w:p>
+      <w:r>
+        <w:t>Задание 4. Написать функцию, вычисляющую площадь трапеции по её основаниям и высоте, и составить диаграмму её вычисления.</w:t>
+      </w:r>
+    </w:p>
+    <w:p>
+      <w:r>
+        <w:lastRenderedPageBreak/>
+        <w:t>Решение:</w:t>
+      </w:r>
+    </w:p>
+    <w:p>
+      <w:pPr>
+        <w:shd w:val="clear" w:color="auto" w:fill="272822"/>
+        <w:spacing w:after="0" w:line="285" w:lineRule="atLeast"/>
+        <w:jc w:val="left"/>
+        <w:rPr>
+          <w:rFonts w:ascii="Consolas" w:eastAsia="Times New Roman" w:hAnsi="Consolas" w:cs="Times New Roman"/>
+          <w:color w:val="F8F8F2"/>
+          <w:szCs w:val="28"/>
+          <w:lang w:val="en-US" w:eastAsia="ru-RU"/>
+        </w:rPr>
+      </w:pPr>
+      <w:r>
+        <w:rPr>
+          <w:rFonts w:ascii="Consolas" w:eastAsia="Times New Roman" w:hAnsi="Consolas" w:cs="Times New Roman"/>
+          <w:color w:val="F8F8F2"/>
+          <w:szCs w:val="28"/>
+          <w:lang w:val="en-US" w:eastAsia="ru-RU"/>
         </w:rPr>
         <w:t>(</w:t>
       </w:r>
       <w:r>
         <w:rPr>
-          <w:lang w:val="en-US"/>
-        </w:rPr>
-        <w:t>list `cons t NIL);</w:t>
-      </w:r>
-    </w:p>
-    <w:p>
-      <w:pPr>
-        <w:rPr>
-          <w:lang w:val="en-US"/>
-        </w:rPr>
-      </w:pPr>
-      <w:r>
-        <w:rPr>
-          <w:lang w:val="en-US"/>
-        </w:rPr>
-        <w:t>(eval (list `cons t NIL));</w:t>
-      </w:r>
-    </w:p>
-    <w:p>
-      <w:pPr>
-        <w:rPr>
-          <w:lang w:val="en-US"/>
-        </w:rPr>
-      </w:pPr>
-      <w:r>
-        <w:rPr>
-          <w:lang w:val="en-US"/>
+          <w:rFonts w:ascii="Consolas" w:eastAsia="Times New Roman" w:hAnsi="Consolas" w:cs="Times New Roman"/>
+          <w:i/>
+          <w:iCs/>
+          <w:color w:val="66D9EF"/>
+          <w:szCs w:val="28"/>
+          <w:lang w:val="en-US" w:eastAsia="ru-RU"/>
+        </w:rPr>
+        <w:t>defun</w:t>
+      </w:r>
+      <w:r>
+        <w:rPr>
+          <w:rFonts w:ascii="Consolas" w:eastAsia="Times New Roman" w:hAnsi="Consolas" w:cs="Times New Roman"/>
+          <w:color w:val="F8F8F2"/>
+          <w:szCs w:val="28"/>
+          <w:lang w:val="en-US" w:eastAsia="ru-RU"/>
+        </w:rPr>
+        <w:t> </w:t>
+      </w:r>
+      <w:r>
+        <w:rPr>
+          <w:rFonts w:ascii="Consolas" w:eastAsia="Times New Roman" w:hAnsi="Consolas" w:cs="Times New Roman"/>
+          <w:color w:val="A6E22E"/>
+          <w:szCs w:val="28"/>
+          <w:lang w:val="en-US" w:eastAsia="ru-RU"/>
+        </w:rPr>
+        <w:t>trapezoid</w:t>
+      </w:r>
+      <w:r>
+        <w:rPr>
+          <w:rFonts w:ascii="Consolas" w:eastAsia="Times New Roman" w:hAnsi="Consolas" w:cs="Times New Roman"/>
+          <w:color w:val="F8F8F2"/>
+          <w:szCs w:val="28"/>
+          <w:lang w:val="en-US" w:eastAsia="ru-RU"/>
+        </w:rPr>
+        <w:t> (baseTop baseBot height)</w:t>
+      </w:r>
+    </w:p>
+    <w:p>
+      <w:pPr>
+        <w:shd w:val="clear" w:color="auto" w:fill="272822"/>
+        <w:spacing w:after="0" w:line="285" w:lineRule="atLeast"/>
+        <w:jc w:val="left"/>
+        <w:rPr>
+          <w:rFonts w:ascii="Consolas" w:eastAsia="Times New Roman" w:hAnsi="Consolas" w:cs="Times New Roman"/>
+          <w:color w:val="F8F8F2"/>
+          <w:szCs w:val="28"/>
+          <w:lang w:eastAsia="ru-RU"/>
+        </w:rPr>
+      </w:pPr>
+      <w:r>
+        <w:rPr>
+          <w:rFonts w:ascii="Consolas" w:eastAsia="Times New Roman" w:hAnsi="Consolas" w:cs="Times New Roman"/>
+          <w:color w:val="F8F8F2"/>
+          <w:szCs w:val="28"/>
+          <w:lang w:val="en-US" w:eastAsia="ru-RU"/>
+        </w:rPr>
+        <w:t>    </w:t>
+      </w:r>
+      <w:r>
+        <w:rPr>
+          <w:rFonts w:ascii="Consolas" w:eastAsia="Times New Roman" w:hAnsi="Consolas" w:cs="Times New Roman"/>
+          <w:color w:val="F8F8F2"/>
+          <w:szCs w:val="28"/>
+          <w:lang w:eastAsia="ru-RU"/>
         </w:rPr>
         <w:t>(</w:t>
       </w:r>
       <w:r>
         <w:rPr>
-          <w:lang w:val="en-US"/>
-        </w:rPr>
-        <w:t>eval</w:t>
-      </w:r>
-      <w:r>
-        <w:rPr>
-          <w:lang w:val="en-US"/>
-        </w:rPr>
-        <w:t xml:space="preserve"> (</w:t>
-      </w:r>
-      <w:r>
-        <w:rPr>
-          <w:lang w:val="en-US"/>
-        </w:rPr>
-        <w:t>eval</w:t>
-      </w:r>
-      <w:r>
-        <w:rPr>
-          <w:lang w:val="en-US"/>
-        </w:rPr>
-        <w:t xml:space="preserve"> (</w:t>
-      </w:r>
-      <w:r>
-        <w:rPr>
-          <w:lang w:val="en-US"/>
-        </w:rPr>
-        <w:t>list `cons t NIL)));</w:t>
-      </w:r>
-    </w:p>
-    <w:p>
-      <w:pPr>
-        <w:rPr>
-          <w:lang w:val="en-US"/>
-        </w:rPr>
-      </w:pPr>
-      <w:r>
-        <w:rPr>
-          <w:lang w:val="en-US"/>
-        </w:rPr>
-        <w:t>(apply #`cons `(t NIL));</w:t>
-      </w:r>
-    </w:p>
-    <w:p>
-      <w:pPr>
-        <w:rPr>
-          <w:lang w:val="en-US"/>
-        </w:rPr>
-      </w:pPr>
-      <w:r>
-        <w:rPr>
-          <w:lang w:val="en-US"/>
-        </w:rPr>
-        <w:t>(eval NIL);</w:t>
-      </w:r>
-    </w:p>
-    <w:p>
-      <w:pPr>
-        <w:rPr>
-          <w:lang w:val="en-US"/>
-        </w:rPr>
-      </w:pPr>
-      <w:r>
-        <w:rPr>
-          <w:lang w:val="en-US"/>
-        </w:rPr>
-        <w:t>(list `eval NIL);</w:t>
-      </w:r>
-    </w:p>
-    <w:p>
-      <w:pPr>
-        <w:rPr>
-          <w:lang w:val="en-US"/>
-        </w:rPr>
-      </w:pPr>
-      <w:r>
-        <w:rPr>
-          <w:lang w:val="en-US"/>
-        </w:rPr>
-        <w:t>(eval (list `eval VIL)).</w:t>
-      </w:r>
-    </w:p>
-    <w:p>
-      <w:r>
-        <w:t>Решение:</w:t>
+          <w:rFonts w:ascii="Consolas" w:eastAsia="Times New Roman" w:hAnsi="Consolas" w:cs="Times New Roman"/>
+          <w:color w:val="66D9EF"/>
+          <w:szCs w:val="28"/>
+          <w:lang w:eastAsia="ru-RU"/>
+        </w:rPr>
+        <w:t>*</w:t>
+      </w:r>
+      <w:r>
+        <w:rPr>
+          <w:rFonts w:ascii="Consolas" w:eastAsia="Times New Roman" w:hAnsi="Consolas" w:cs="Times New Roman"/>
+          <w:color w:val="F8F8F2"/>
+          <w:szCs w:val="28"/>
+          <w:lang w:eastAsia="ru-RU"/>
+        </w:rPr>
+        <w:t> height (</w:t>
+      </w:r>
+      <w:r>
+        <w:rPr>
+          <w:rFonts w:ascii="Consolas" w:eastAsia="Times New Roman" w:hAnsi="Consolas" w:cs="Times New Roman"/>
+          <w:color w:val="66D9EF"/>
+          <w:szCs w:val="28"/>
+          <w:lang w:eastAsia="ru-RU"/>
+        </w:rPr>
+        <w:t>/</w:t>
+      </w:r>
+      <w:r>
+        <w:rPr>
+          <w:rFonts w:ascii="Consolas" w:eastAsia="Times New Roman" w:hAnsi="Consolas" w:cs="Times New Roman"/>
+          <w:color w:val="F8F8F2"/>
+          <w:szCs w:val="28"/>
+          <w:lang w:eastAsia="ru-RU"/>
+        </w:rPr>
+        <w:t> (</w:t>
+      </w:r>
+      <w:r>
+        <w:rPr>
+          <w:rFonts w:ascii="Consolas" w:eastAsia="Times New Roman" w:hAnsi="Consolas" w:cs="Times New Roman"/>
+          <w:color w:val="66D9EF"/>
+          <w:szCs w:val="28"/>
+          <w:lang w:eastAsia="ru-RU"/>
+        </w:rPr>
+        <w:t>+</w:t>
+      </w:r>
+      <w:r>
+        <w:rPr>
+          <w:rFonts w:ascii="Consolas" w:eastAsia="Times New Roman" w:hAnsi="Consolas" w:cs="Times New Roman"/>
+          <w:color w:val="F8F8F2"/>
+          <w:szCs w:val="28"/>
+          <w:lang w:eastAsia="ru-RU"/>
+        </w:rPr>
+        <w:t> baseTop baseBot) </w:t>
+      </w:r>
+      <w:r>
+        <w:rPr>
+          <w:rFonts w:ascii="Consolas" w:eastAsia="Times New Roman" w:hAnsi="Consolas" w:cs="Times New Roman"/>
+          <w:color w:val="AE81FF"/>
+          <w:szCs w:val="28"/>
+          <w:lang w:eastAsia="ru-RU"/>
+        </w:rPr>
+        <w:t>2.0</w:t>
+      </w:r>
+      <w:r>
+        <w:rPr>
+          <w:rFonts w:ascii="Consolas" w:eastAsia="Times New Roman" w:hAnsi="Consolas" w:cs="Times New Roman"/>
+          <w:color w:val="F8F8F2"/>
+          <w:szCs w:val="28"/>
+          <w:lang w:eastAsia="ru-RU"/>
+        </w:rPr>
+        <w:t>)))</w:t>
       </w:r>
     </w:p>
     <w:p/>
     <w:p>
-      <w:r>
-        <w:t>Задание 3.</w:t>
-      </w:r>
-      <w:r>
-        <w:t xml:space="preserve"> Написать функцию, вычисляющую катет по заданной гипотенузе и другому катету прямоугольного треугольника, и составить диаграмму её вычисления.</w:t>
-      </w:r>
-    </w:p>
-    <w:p>
-      <w:r>
-        <w:t>Решение:</w:t>
-      </w:r>
-    </w:p>
-    <w:p/>
-    <w:p>
-      <w:r>
-        <w:t>Задание 4. Написать функцию, вычисляющую площадь трапеции по её основаниям и высоте, и составить диаграмму её вычисления.</w:t>
-      </w:r>
-    </w:p>
-    <w:p>
-      <w:r>
-        <w:t>Решение:</w:t>
-      </w:r>
-    </w:p>
-    <w:p/>
-    <w:p/>
-    <w:p>
       <w:pPr>
         <w:pStyle w:val="1"/>
       </w:pPr>
       <w:r>
-        <w:lastRenderedPageBreak/>
         <w:t>Теоретическая</w:t>
       </w:r>
       <w:r>
@@ -2032,6 +2598,7 @@
   <w:style w:type="character" w:default="1" w:styleId="a0">
     <w:name w:val="Default Paragraph Font"/>
     <w:uiPriority w:val="1"/>
+    <w:semiHidden/>
     <w:unhideWhenUsed/>
   </w:style>
   <w:style w:type="table" w:default="1" w:styleId="a1">

</xml_diff>

<commit_message>
ADD: diagram and some answers
</commit_message>
<xml_diff>
--- a/LisP/lab_04/report.docx
+++ b/LisP/lab_04/report.docx
@@ -668,7 +668,23 @@
           <w:rFonts w:eastAsia="Calibri" w:cs="Times New Roman"/>
           <w:sz w:val="32"/>
         </w:rPr>
-        <w:t>: Толпинская Н. Б.</w:t>
+        <w:t xml:space="preserve">: </w:t>
+      </w:r>
+      <w:proofErr w:type="spellStart"/>
+      <w:r>
+        <w:rPr>
+          <w:rFonts w:eastAsia="Calibri" w:cs="Times New Roman"/>
+          <w:sz w:val="32"/>
+        </w:rPr>
+        <w:t>Толпинская</w:t>
+      </w:r>
+      <w:proofErr w:type="spellEnd"/>
+      <w:r>
+        <w:rPr>
+          <w:rFonts w:eastAsia="Calibri" w:cs="Times New Roman"/>
+          <w:sz w:val="32"/>
+        </w:rPr>
+        <w:t xml:space="preserve"> Н. Б.</w:t>
       </w:r>
       <w:r>
         <w:rPr>
@@ -820,11 +836,19 @@
       <w:r>
         <w:t>Написать функцию, которая переводит температуру в системе Фаренгейта в температуру по Цельсию (</w:t>
       </w:r>
-      <w:r>
-        <w:rPr>
-          <w:lang w:val="en-US"/>
-        </w:rPr>
-        <w:t>defun f-to-c (temp_ …).</w:t>
+      <w:proofErr w:type="spellStart"/>
+      <w:r>
+        <w:rPr>
+          <w:lang w:val="en-US"/>
+        </w:rPr>
+        <w:t>defun</w:t>
+      </w:r>
+      <w:proofErr w:type="spellEnd"/>
+      <w:r>
+        <w:rPr>
+          <w:lang w:val="en-US"/>
+        </w:rPr>
+        <w:t xml:space="preserve"> f-to-c (temp_ …).</w:t>
       </w:r>
     </w:p>
     <w:p>
@@ -955,8 +979,19 @@
       </w:r>
     </w:p>
     <w:p>
-      <w:r>
-        <w:t>Решение:</w:t>
+      <w:pPr>
+        <w:rPr>
+          <w:lang w:val="en-US"/>
+        </w:rPr>
+      </w:pPr>
+      <w:r>
+        <w:t>Решение</w:t>
+      </w:r>
+      <w:r>
+        <w:rPr>
+          <w:lang w:val="en-US"/>
+        </w:rPr>
+        <w:t>:</w:t>
       </w:r>
     </w:p>
     <w:p>
@@ -980,6 +1015,7 @@
         </w:rPr>
         <w:t>(</w:t>
       </w:r>
+      <w:proofErr w:type="spellStart"/>
       <w:r>
         <w:rPr>
           <w:rFonts w:ascii="Consolas" w:eastAsia="Times New Roman" w:hAnsi="Consolas" w:cs="Times New Roman"/>
@@ -991,6 +1027,7 @@
         </w:rPr>
         <w:t>defun</w:t>
       </w:r>
+      <w:proofErr w:type="spellEnd"/>
       <w:r>
         <w:rPr>
           <w:rFonts w:ascii="Consolas" w:eastAsia="Times New Roman" w:hAnsi="Consolas" w:cs="Times New Roman"/>
@@ -1029,15 +1066,15 @@
           <w:rFonts w:ascii="Consolas" w:eastAsia="Times New Roman" w:hAnsi="Consolas" w:cs="Times New Roman"/>
           <w:color w:val="F8F8F2"/>
           <w:szCs w:val="28"/>
-          <w:lang w:val="en-US" w:eastAsia="ru-RU"/>
-        </w:rPr>
-      </w:pPr>
-      <w:r>
-        <w:rPr>
-          <w:rFonts w:ascii="Consolas" w:eastAsia="Times New Roman" w:hAnsi="Consolas" w:cs="Times New Roman"/>
-          <w:color w:val="F8F8F2"/>
-          <w:szCs w:val="28"/>
-          <w:lang w:val="en-US" w:eastAsia="ru-RU"/>
+          <w:lang w:eastAsia="ru-RU"/>
+        </w:rPr>
+      </w:pPr>
+      <w:r>
+        <w:rPr>
+          <w:rFonts w:ascii="Consolas" w:eastAsia="Times New Roman" w:hAnsi="Consolas" w:cs="Times New Roman"/>
+          <w:color w:val="F8F8F2"/>
+          <w:szCs w:val="28"/>
+          <w:lang w:eastAsia="ru-RU"/>
         </w:rPr>
         <w:t>(</w:t>
       </w:r>
@@ -1046,7 +1083,7 @@
           <w:rFonts w:ascii="Consolas" w:eastAsia="Times New Roman" w:hAnsi="Consolas" w:cs="Times New Roman"/>
           <w:color w:val="66D9EF"/>
           <w:szCs w:val="28"/>
-          <w:lang w:val="en-US" w:eastAsia="ru-RU"/>
+          <w:lang w:eastAsia="ru-RU"/>
         </w:rPr>
         <w:t>*</w:t>
       </w:r>
@@ -1057,14 +1094,23 @@
           <w:szCs w:val="28"/>
           <w:lang w:val="en-US" w:eastAsia="ru-RU"/>
         </w:rPr>
-        <w:t> (</w:t>
+        <w:t> </w:t>
+      </w:r>
+      <w:r>
+        <w:rPr>
+          <w:rFonts w:ascii="Consolas" w:eastAsia="Times New Roman" w:hAnsi="Consolas" w:cs="Times New Roman"/>
+          <w:color w:val="F8F8F2"/>
+          <w:szCs w:val="28"/>
+          <w:lang w:eastAsia="ru-RU"/>
+        </w:rPr>
+        <w:t>(</w:t>
       </w:r>
       <w:r>
         <w:rPr>
           <w:rFonts w:ascii="Consolas" w:eastAsia="Times New Roman" w:hAnsi="Consolas" w:cs="Times New Roman"/>
           <w:color w:val="66D9EF"/>
           <w:szCs w:val="28"/>
-          <w:lang w:val="en-US" w:eastAsia="ru-RU"/>
+          <w:lang w:eastAsia="ru-RU"/>
         </w:rPr>
         <w:t>/</w:t>
       </w:r>
@@ -1082,7 +1128,7 @@
           <w:rFonts w:ascii="Consolas" w:eastAsia="Times New Roman" w:hAnsi="Consolas" w:cs="Times New Roman"/>
           <w:color w:val="AE81FF"/>
           <w:szCs w:val="28"/>
-          <w:lang w:val="en-US" w:eastAsia="ru-RU"/>
+          <w:lang w:eastAsia="ru-RU"/>
         </w:rPr>
         <w:t>5</w:t>
       </w:r>
@@ -1100,7 +1146,7 @@
           <w:rFonts w:ascii="Consolas" w:eastAsia="Times New Roman" w:hAnsi="Consolas" w:cs="Times New Roman"/>
           <w:color w:val="AE81FF"/>
           <w:szCs w:val="28"/>
-          <w:lang w:val="en-US" w:eastAsia="ru-RU"/>
+          <w:lang w:eastAsia="ru-RU"/>
         </w:rPr>
         <w:t>9</w:t>
       </w:r>
@@ -1109,16 +1155,34 @@
           <w:rFonts w:ascii="Consolas" w:eastAsia="Times New Roman" w:hAnsi="Consolas" w:cs="Times New Roman"/>
           <w:color w:val="F8F8F2"/>
           <w:szCs w:val="28"/>
-          <w:lang w:val="en-US" w:eastAsia="ru-RU"/>
-        </w:rPr>
-        <w:t>) (</w:t>
+          <w:lang w:eastAsia="ru-RU"/>
+        </w:rPr>
+        <w:t>)</w:t>
+      </w:r>
+      <w:r>
+        <w:rPr>
+          <w:rFonts w:ascii="Consolas" w:eastAsia="Times New Roman" w:hAnsi="Consolas" w:cs="Times New Roman"/>
+          <w:color w:val="F8F8F2"/>
+          <w:szCs w:val="28"/>
+          <w:lang w:val="en-US" w:eastAsia="ru-RU"/>
+        </w:rPr>
+        <w:t> </w:t>
+      </w:r>
+      <w:r>
+        <w:rPr>
+          <w:rFonts w:ascii="Consolas" w:eastAsia="Times New Roman" w:hAnsi="Consolas" w:cs="Times New Roman"/>
+          <w:color w:val="F8F8F2"/>
+          <w:szCs w:val="28"/>
+          <w:lang w:eastAsia="ru-RU"/>
+        </w:rPr>
+        <w:t>(</w:t>
       </w:r>
       <w:r>
         <w:rPr>
           <w:rFonts w:ascii="Consolas" w:eastAsia="Times New Roman" w:hAnsi="Consolas" w:cs="Times New Roman"/>
           <w:color w:val="66D9EF"/>
           <w:szCs w:val="28"/>
-          <w:lang w:val="en-US" w:eastAsia="ru-RU"/>
+          <w:lang w:eastAsia="ru-RU"/>
         </w:rPr>
         <w:t>-</w:t>
       </w:r>
@@ -1136,7 +1200,7 @@
           <w:rFonts w:ascii="Consolas" w:eastAsia="Times New Roman" w:hAnsi="Consolas" w:cs="Times New Roman"/>
           <w:color w:val="AE81FF"/>
           <w:szCs w:val="28"/>
-          <w:lang w:val="en-US" w:eastAsia="ru-RU"/>
+          <w:lang w:eastAsia="ru-RU"/>
         </w:rPr>
         <w:t>32</w:t>
       </w:r>
@@ -1145,7 +1209,7 @@
           <w:rFonts w:ascii="Consolas" w:eastAsia="Times New Roman" w:hAnsi="Consolas" w:cs="Times New Roman"/>
           <w:color w:val="AE81FF"/>
           <w:szCs w:val="28"/>
-          <w:lang w:val="en-US" w:eastAsia="ru-RU"/>
+          <w:lang w:eastAsia="ru-RU"/>
         </w:rPr>
         <w:t>.</w:t>
       </w:r>
@@ -1154,7 +1218,7 @@
           <w:rFonts w:ascii="Consolas" w:eastAsia="Times New Roman" w:hAnsi="Consolas" w:cs="Times New Roman"/>
           <w:color w:val="AE81FF"/>
           <w:szCs w:val="28"/>
-          <w:lang w:val="en-US" w:eastAsia="ru-RU"/>
+          <w:lang w:eastAsia="ru-RU"/>
         </w:rPr>
         <w:t>0</w:t>
       </w:r>
@@ -1163,32 +1227,20 @@
           <w:rFonts w:ascii="Consolas" w:eastAsia="Times New Roman" w:hAnsi="Consolas" w:cs="Times New Roman"/>
           <w:color w:val="F8F8F2"/>
           <w:szCs w:val="28"/>
-          <w:lang w:val="en-US" w:eastAsia="ru-RU"/>
+          <w:lang w:eastAsia="ru-RU"/>
         </w:rPr>
         <w:t>)))</w:t>
       </w:r>
     </w:p>
-    <w:p>
-      <w:pPr>
-        <w:rPr>
-          <w:lang w:val="en-US"/>
-        </w:rPr>
-      </w:pPr>
-    </w:p>
+    <w:p/>
     <w:p>
       <w:r>
         <w:t>«</w:t>
       </w:r>
       <w:r>
-        <w:rPr>
-          <w:lang w:val="en-US"/>
-        </w:rPr>
         <w:t>+</w:t>
       </w:r>
       <w:r>
-        <w:rPr>
-          <w:lang w:val="en-US"/>
-        </w:rPr>
         <w:t>233</w:t>
       </w:r>
       <w:r>
@@ -1225,20 +1277,32 @@
         <w:rPr>
           <w:lang w:val="en-US"/>
         </w:rPr>
-        <w:t>list `cons t NIL);</w:t>
-      </w:r>
-    </w:p>
-    <w:p>
-      <w:pPr>
-        <w:rPr>
-          <w:lang w:val="en-US"/>
-        </w:rPr>
-      </w:pPr>
-      <w:r>
-        <w:rPr>
-          <w:lang w:val="en-US"/>
-        </w:rPr>
-        <w:t>(eval (list `cons t NIL));</w:t>
+        <w:t>list `cons t NIL</w:t>
+      </w:r>
+      <w:r>
+        <w:rPr>
+          <w:lang w:val="en-US"/>
+        </w:rPr>
+        <w:t>);</w:t>
+      </w:r>
+    </w:p>
+    <w:p>
+      <w:pPr>
+        <w:rPr>
+          <w:lang w:val="en-US"/>
+        </w:rPr>
+      </w:pPr>
+      <w:r>
+        <w:rPr>
+          <w:lang w:val="en-US"/>
+        </w:rPr>
+        <w:t>(eval (list `cons t NIL))</w:t>
+      </w:r>
+      <w:r>
+        <w:rPr>
+          <w:lang w:val="en-US"/>
+        </w:rPr>
+        <w:t>;</w:t>
       </w:r>
     </w:p>
     <w:p>
@@ -1294,7 +1358,55 @@
         <w:rPr>
           <w:lang w:val="en-US"/>
         </w:rPr>
-        <w:t>(apply #`cons `(t NIL));</w:t>
+        <w:t>(</w:t>
+      </w:r>
+      <w:r>
+        <w:rPr>
+          <w:lang w:val="en-US"/>
+        </w:rPr>
+        <w:t>apply</w:t>
+      </w:r>
+      <w:r>
+        <w:rPr>
+          <w:lang w:val="en-US"/>
+        </w:rPr>
+        <w:t xml:space="preserve"> #`</w:t>
+      </w:r>
+      <w:r>
+        <w:rPr>
+          <w:lang w:val="en-US"/>
+        </w:rPr>
+        <w:t>cons</w:t>
+      </w:r>
+      <w:r>
+        <w:rPr>
+          <w:lang w:val="en-US"/>
+        </w:rPr>
+        <w:t xml:space="preserve"> `(</w:t>
+      </w:r>
+      <w:r>
+        <w:rPr>
+          <w:lang w:val="en-US"/>
+        </w:rPr>
+        <w:t>t</w:t>
+      </w:r>
+      <w:r>
+        <w:rPr>
+          <w:lang w:val="en-US"/>
+        </w:rPr>
+        <w:t xml:space="preserve"> </w:t>
+      </w:r>
+      <w:r>
+        <w:rPr>
+          <w:lang w:val="en-US"/>
+        </w:rPr>
+        <w:t>NIL</w:t>
+      </w:r>
+      <w:r>
+        <w:rPr>
+          <w:lang w:val="en-US"/>
+        </w:rPr>
+        <w:t>));</w:t>
       </w:r>
     </w:p>
     <w:p>
@@ -1333,7 +1445,19 @@
         <w:rPr>
           <w:lang w:val="en-US"/>
         </w:rPr>
-        <w:t>(eval (list `eval VIL)).</w:t>
+        <w:t xml:space="preserve">(eval (list `eval </w:t>
+      </w:r>
+      <w:r>
+        <w:rPr>
+          <w:lang w:val="en-US"/>
+        </w:rPr>
+        <w:t>N</w:t>
+      </w:r>
+      <w:r>
+        <w:rPr>
+          <w:lang w:val="en-US"/>
+        </w:rPr>
+        <w:t>IL)).</w:t>
       </w:r>
     </w:p>
     <w:p>
@@ -1341,7 +1465,354 @@
         <w:t>Решение:</w:t>
       </w:r>
     </w:p>
-    <w:p/>
+    <w:p>
+      <w:pPr>
+        <w:rPr>
+          <w:lang w:val="en-US"/>
+        </w:rPr>
+      </w:pPr>
+      <w:r>
+        <w:rPr>
+          <w:lang w:val="en-US"/>
+        </w:rPr>
+        <w:t>(</w:t>
+      </w:r>
+      <w:r>
+        <w:rPr>
+          <w:lang w:val="en-US"/>
+        </w:rPr>
+        <w:t>list `cons t NIL) -&gt; (CONS T NIL);</w:t>
+      </w:r>
+    </w:p>
+    <w:p>
+      <w:r>
+        <w:rPr>
+          <w:lang w:val="en-US"/>
+        </w:rPr>
+        <w:t xml:space="preserve">(eval (list `cons t NIL)) -&gt; (T). </w:t>
+      </w:r>
+      <w:r>
+        <w:t xml:space="preserve">Так как функция </w:t>
+      </w:r>
+      <w:r>
+        <w:rPr>
+          <w:lang w:val="en-US"/>
+        </w:rPr>
+        <w:t>eval</w:t>
+      </w:r>
+      <w:r>
+        <w:t xml:space="preserve"> </w:t>
+      </w:r>
+      <w:r>
+        <w:t xml:space="preserve">вычисляет переданное ей в качестве аргумента </w:t>
+      </w:r>
+      <w:r>
+        <w:rPr>
+          <w:lang w:val="en-US"/>
+        </w:rPr>
+        <w:t>s</w:t>
+      </w:r>
+      <w:r>
+        <w:t>-</w:t>
+      </w:r>
+      <w:r>
+        <w:t xml:space="preserve">выражение, то вызов </w:t>
+      </w:r>
+      <w:r>
+        <w:t>(</w:t>
+      </w:r>
+      <w:r>
+        <w:rPr>
+          <w:lang w:val="en-US"/>
+        </w:rPr>
+        <w:t>eval</w:t>
+      </w:r>
+      <w:r>
+        <w:t xml:space="preserve"> `(</w:t>
+      </w:r>
+      <w:r>
+        <w:rPr>
+          <w:lang w:val="en-US"/>
+        </w:rPr>
+        <w:t>cons</w:t>
+      </w:r>
+      <w:r>
+        <w:t xml:space="preserve"> </w:t>
+      </w:r>
+      <w:r>
+        <w:rPr>
+          <w:lang w:val="en-US"/>
+        </w:rPr>
+        <w:t>t</w:t>
+      </w:r>
+      <w:r>
+        <w:t xml:space="preserve"> </w:t>
+      </w:r>
+      <w:r>
+        <w:rPr>
+          <w:lang w:val="en-US"/>
+        </w:rPr>
+        <w:t>nil</w:t>
+      </w:r>
+      <w:r>
+        <w:t>))</w:t>
+      </w:r>
+      <w:r>
+        <w:t xml:space="preserve"> может быть аналогично записан как </w:t>
+      </w:r>
+      <w:r>
+        <w:t>(</w:t>
+      </w:r>
+      <w:r>
+        <w:rPr>
+          <w:lang w:val="en-US"/>
+        </w:rPr>
+        <w:t>cons</w:t>
+      </w:r>
+      <w:r>
+        <w:t xml:space="preserve"> </w:t>
+      </w:r>
+      <w:r>
+        <w:rPr>
+          <w:lang w:val="en-US"/>
+        </w:rPr>
+        <w:t>t</w:t>
+      </w:r>
+      <w:r>
+        <w:t xml:space="preserve"> </w:t>
+      </w:r>
+      <w:r>
+        <w:rPr>
+          <w:lang w:val="en-US"/>
+        </w:rPr>
+        <w:t>nil</w:t>
+      </w:r>
+      <w:r>
+        <w:t xml:space="preserve">), </w:t>
+      </w:r>
+      <w:r>
+        <w:t>что создаст список, состоящий из одного элемента</w:t>
+      </w:r>
+      <w:r>
+        <w:t>;</w:t>
+      </w:r>
+    </w:p>
+    <w:p>
+      <w:r>
+        <w:t>(</w:t>
+      </w:r>
+      <w:r>
+        <w:rPr>
+          <w:lang w:val="en-US"/>
+        </w:rPr>
+        <w:t>eval</w:t>
+      </w:r>
+      <w:r>
+        <w:t xml:space="preserve"> (</w:t>
+      </w:r>
+      <w:r>
+        <w:rPr>
+          <w:lang w:val="en-US"/>
+        </w:rPr>
+        <w:t>eval</w:t>
+      </w:r>
+      <w:r>
+        <w:t xml:space="preserve"> (</w:t>
+      </w:r>
+      <w:r>
+        <w:rPr>
+          <w:lang w:val="en-US"/>
+        </w:rPr>
+        <w:t>list</w:t>
+      </w:r>
+      <w:r>
+        <w:t xml:space="preserve"> `</w:t>
+      </w:r>
+      <w:r>
+        <w:rPr>
+          <w:lang w:val="en-US"/>
+        </w:rPr>
+        <w:t>cons</w:t>
+      </w:r>
+      <w:r>
+        <w:t xml:space="preserve"> </w:t>
+      </w:r>
+      <w:r>
+        <w:rPr>
+          <w:lang w:val="en-US"/>
+        </w:rPr>
+        <w:t>t</w:t>
+      </w:r>
+      <w:r>
+        <w:t xml:space="preserve"> </w:t>
+      </w:r>
+      <w:r>
+        <w:rPr>
+          <w:lang w:val="en-US"/>
+        </w:rPr>
+        <w:t>NIL</w:t>
+      </w:r>
+      <w:r>
+        <w:t xml:space="preserve">))) –&gt; </w:t>
+      </w:r>
+      <w:r>
+        <w:t>функция</w:t>
+      </w:r>
+      <w:r>
+        <w:t xml:space="preserve"> </w:t>
+      </w:r>
+      <w:r>
+        <w:rPr>
+          <w:lang w:val="en-US"/>
+        </w:rPr>
+        <w:t>T</w:t>
+      </w:r>
+      <w:r>
+        <w:t xml:space="preserve"> </w:t>
+      </w:r>
+      <w:r>
+        <w:t>не</w:t>
+      </w:r>
+      <w:r>
+        <w:t xml:space="preserve"> </w:t>
+      </w:r>
+      <w:r>
+        <w:t>определена</w:t>
+      </w:r>
+      <w:r>
+        <w:t>;</w:t>
+      </w:r>
+    </w:p>
+    <w:p>
+      <w:r>
+        <w:t>(</w:t>
+      </w:r>
+      <w:r>
+        <w:rPr>
+          <w:lang w:val="en-US"/>
+        </w:rPr>
+        <w:t>apply</w:t>
+      </w:r>
+      <w:r>
+        <w:t xml:space="preserve"> #`</w:t>
+      </w:r>
+      <w:r>
+        <w:rPr>
+          <w:lang w:val="en-US"/>
+        </w:rPr>
+        <w:t>cons</w:t>
+      </w:r>
+      <w:r>
+        <w:t xml:space="preserve"> `(</w:t>
+      </w:r>
+      <w:r>
+        <w:rPr>
+          <w:lang w:val="en-US"/>
+        </w:rPr>
+        <w:t>t</w:t>
+      </w:r>
+      <w:r>
+        <w:t xml:space="preserve"> </w:t>
+      </w:r>
+      <w:r>
+        <w:rPr>
+          <w:lang w:val="en-US"/>
+        </w:rPr>
+        <w:t>NIL</w:t>
+      </w:r>
+      <w:r>
+        <w:t xml:space="preserve">)) -&gt; </w:t>
+      </w:r>
+      <w:r>
+        <w:t>(T)</w:t>
+      </w:r>
+      <w:r>
+        <w:t>.</w:t>
+      </w:r>
+      <w:r>
+        <w:t xml:space="preserve">Функция </w:t>
+      </w:r>
+      <w:r>
+        <w:rPr>
+          <w:lang w:val="en-US"/>
+        </w:rPr>
+        <w:t>apply</w:t>
+      </w:r>
+      <w:r>
+        <w:t xml:space="preserve"> </w:t>
+      </w:r>
+      <w:r>
+        <w:t>п</w:t>
+      </w:r>
+      <w:r>
+        <w:t>рименяет первый аргумент (как функцию) к </w:t>
+      </w:r>
+      <w:r>
+        <w:t>элементам</w:t>
+      </w:r>
+      <w:r>
+        <w:t> списка, составляющим второй аргумент;</w:t>
+      </w:r>
+    </w:p>
+    <w:p>
+      <w:pPr>
+        <w:rPr>
+          <w:lang w:val="en-US"/>
+        </w:rPr>
+      </w:pPr>
+      <w:r>
+        <w:rPr>
+          <w:lang w:val="en-US"/>
+        </w:rPr>
+        <w:t>(eval NIL) -&gt; NIL;</w:t>
+      </w:r>
+    </w:p>
+    <w:p>
+      <w:pPr>
+        <w:rPr>
+          <w:lang w:val="en-US"/>
+        </w:rPr>
+      </w:pPr>
+      <w:r>
+        <w:rPr>
+          <w:lang w:val="en-US"/>
+        </w:rPr>
+        <w:t xml:space="preserve">(list `eval NIL) -&gt; </w:t>
+      </w:r>
+      <w:r>
+        <w:rPr>
+          <w:lang w:val="en-US"/>
+        </w:rPr>
+        <w:t>(EVAL NIL)</w:t>
+      </w:r>
+      <w:r>
+        <w:rPr>
+          <w:lang w:val="en-US"/>
+        </w:rPr>
+        <w:t>;</w:t>
+      </w:r>
+    </w:p>
+    <w:p>
+      <w:pPr>
+        <w:rPr>
+          <w:lang w:val="en-US"/>
+        </w:rPr>
+      </w:pPr>
+      <w:r>
+        <w:rPr>
+          <w:lang w:val="en-US"/>
+        </w:rPr>
+        <w:lastRenderedPageBreak/>
+        <w:t>(eval (list `eval NIL)) -&gt; NIL.</w:t>
+      </w:r>
+    </w:p>
+    <w:p>
+      <w:pPr>
+        <w:rPr>
+          <w:lang w:val="en-US"/>
+        </w:rPr>
+      </w:pPr>
+    </w:p>
     <w:p>
       <w:r>
         <w:t>Задание 3.</w:t>
@@ -1351,8 +1822,19 @@
       </w:r>
     </w:p>
     <w:p>
-      <w:r>
-        <w:t>Решение:</w:t>
+      <w:pPr>
+        <w:rPr>
+          <w:lang w:val="en-US"/>
+        </w:rPr>
+      </w:pPr>
+      <w:r>
+        <w:t>Решение</w:t>
+      </w:r>
+      <w:r>
+        <w:rPr>
+          <w:lang w:val="en-US"/>
+        </w:rPr>
+        <w:t>:</w:t>
       </w:r>
     </w:p>
     <w:p>
@@ -1376,6 +1858,7 @@
         </w:rPr>
         <w:t>(</w:t>
       </w:r>
+      <w:proofErr w:type="spellStart"/>
       <w:r>
         <w:rPr>
           <w:rFonts w:ascii="Consolas" w:eastAsia="Times New Roman" w:hAnsi="Consolas" w:cs="Times New Roman"/>
@@ -1387,6 +1870,7 @@
         </w:rPr>
         <w:t>defun</w:t>
       </w:r>
+      <w:proofErr w:type="spellEnd"/>
       <w:r>
         <w:rPr>
           <w:rFonts w:ascii="Consolas" w:eastAsia="Times New Roman" w:hAnsi="Consolas" w:cs="Times New Roman"/>
@@ -1396,6 +1880,7 @@
         </w:rPr>
         <w:t> </w:t>
       </w:r>
+      <w:proofErr w:type="spellStart"/>
       <w:r>
         <w:rPr>
           <w:rFonts w:ascii="Consolas" w:eastAsia="Times New Roman" w:hAnsi="Consolas" w:cs="Times New Roman"/>
@@ -1405,14 +1890,35 @@
         </w:rPr>
         <w:t>findCat</w:t>
       </w:r>
-      <w:r>
-        <w:rPr>
-          <w:rFonts w:ascii="Consolas" w:eastAsia="Times New Roman" w:hAnsi="Consolas" w:cs="Times New Roman"/>
-          <w:color w:val="F8F8F2"/>
-          <w:szCs w:val="28"/>
-          <w:lang w:val="en-US" w:eastAsia="ru-RU"/>
-        </w:rPr>
-        <w:t> (gip cat)</w:t>
+      <w:proofErr w:type="spellEnd"/>
+      <w:r>
+        <w:rPr>
+          <w:rFonts w:ascii="Consolas" w:eastAsia="Times New Roman" w:hAnsi="Consolas" w:cs="Times New Roman"/>
+          <w:color w:val="F8F8F2"/>
+          <w:szCs w:val="28"/>
+          <w:lang w:val="en-US" w:eastAsia="ru-RU"/>
+        </w:rPr>
+        <w:t> (</w:t>
+      </w:r>
+      <w:proofErr w:type="spellStart"/>
+      <w:r>
+        <w:rPr>
+          <w:rFonts w:ascii="Consolas" w:eastAsia="Times New Roman" w:hAnsi="Consolas" w:cs="Times New Roman"/>
+          <w:color w:val="F8F8F2"/>
+          <w:szCs w:val="28"/>
+          <w:lang w:val="en-US" w:eastAsia="ru-RU"/>
+        </w:rPr>
+        <w:t>gip</w:t>
+      </w:r>
+      <w:proofErr w:type="spellEnd"/>
+      <w:r>
+        <w:rPr>
+          <w:rFonts w:ascii="Consolas" w:eastAsia="Times New Roman" w:hAnsi="Consolas" w:cs="Times New Roman"/>
+          <w:color w:val="F8F8F2"/>
+          <w:szCs w:val="28"/>
+          <w:lang w:val="en-US" w:eastAsia="ru-RU"/>
+        </w:rPr>
+        <w:t> cat)</w:t>
       </w:r>
     </w:p>
     <w:p>
@@ -1488,7 +1994,47 @@
           <w:szCs w:val="28"/>
           <w:lang w:val="en-US" w:eastAsia="ru-RU"/>
         </w:rPr>
-        <w:t> gip gip) (</w:t>
+        <w:t> </w:t>
+      </w:r>
+      <w:proofErr w:type="spellStart"/>
+      <w:r>
+        <w:rPr>
+          <w:rFonts w:ascii="Consolas" w:eastAsia="Times New Roman" w:hAnsi="Consolas" w:cs="Times New Roman"/>
+          <w:color w:val="F8F8F2"/>
+          <w:szCs w:val="28"/>
+          <w:lang w:val="en-US" w:eastAsia="ru-RU"/>
+        </w:rPr>
+        <w:t>gip</w:t>
+      </w:r>
+      <w:proofErr w:type="spellEnd"/>
+      <w:r>
+        <w:rPr>
+          <w:rFonts w:ascii="Consolas" w:eastAsia="Times New Roman" w:hAnsi="Consolas" w:cs="Times New Roman"/>
+          <w:color w:val="F8F8F2"/>
+          <w:szCs w:val="28"/>
+          <w:lang w:val="en-US" w:eastAsia="ru-RU"/>
+        </w:rPr>
+        <w:t> </w:t>
+      </w:r>
+      <w:proofErr w:type="spellStart"/>
+      <w:r>
+        <w:rPr>
+          <w:rFonts w:ascii="Consolas" w:eastAsia="Times New Roman" w:hAnsi="Consolas" w:cs="Times New Roman"/>
+          <w:color w:val="F8F8F2"/>
+          <w:szCs w:val="28"/>
+          <w:lang w:val="en-US" w:eastAsia="ru-RU"/>
+        </w:rPr>
+        <w:t>gip</w:t>
+      </w:r>
+      <w:proofErr w:type="spellEnd"/>
+      <w:r>
+        <w:rPr>
+          <w:rFonts w:ascii="Consolas" w:eastAsia="Times New Roman" w:hAnsi="Consolas" w:cs="Times New Roman"/>
+          <w:color w:val="F8F8F2"/>
+          <w:szCs w:val="28"/>
+          <w:lang w:val="en-US" w:eastAsia="ru-RU"/>
+        </w:rPr>
+        <w:t>) (</w:t>
       </w:r>
       <w:r>
         <w:rPr>
@@ -1522,9 +2068,19 @@
       </w:r>
     </w:p>
     <w:p>
-      <w:r>
-        <w:lastRenderedPageBreak/>
-        <w:t>Решение:</w:t>
+      <w:pPr>
+        <w:rPr>
+          <w:lang w:val="en-US"/>
+        </w:rPr>
+      </w:pPr>
+      <w:r>
+        <w:t>Решение</w:t>
+      </w:r>
+      <w:r>
+        <w:rPr>
+          <w:lang w:val="en-US"/>
+        </w:rPr>
+        <w:t>:</w:t>
       </w:r>
     </w:p>
     <w:p>
@@ -1548,6 +2104,7 @@
         </w:rPr>
         <w:t>(</w:t>
       </w:r>
+      <w:proofErr w:type="spellStart"/>
       <w:r>
         <w:rPr>
           <w:rFonts w:ascii="Consolas" w:eastAsia="Times New Roman" w:hAnsi="Consolas" w:cs="Times New Roman"/>
@@ -1559,6 +2116,7 @@
         </w:rPr>
         <w:t>defun</w:t>
       </w:r>
+      <w:proofErr w:type="spellEnd"/>
       <w:r>
         <w:rPr>
           <w:rFonts w:ascii="Consolas" w:eastAsia="Times New Roman" w:hAnsi="Consolas" w:cs="Times New Roman"/>
@@ -1584,7 +2142,47 @@
           <w:szCs w:val="28"/>
           <w:lang w:val="en-US" w:eastAsia="ru-RU"/>
         </w:rPr>
-        <w:t> (baseTop baseBot height)</w:t>
+        <w:t> (</w:t>
+      </w:r>
+      <w:proofErr w:type="spellStart"/>
+      <w:r>
+        <w:rPr>
+          <w:rFonts w:ascii="Consolas" w:eastAsia="Times New Roman" w:hAnsi="Consolas" w:cs="Times New Roman"/>
+          <w:color w:val="F8F8F2"/>
+          <w:szCs w:val="28"/>
+          <w:lang w:val="en-US" w:eastAsia="ru-RU"/>
+        </w:rPr>
+        <w:t>baseTop</w:t>
+      </w:r>
+      <w:proofErr w:type="spellEnd"/>
+      <w:r>
+        <w:rPr>
+          <w:rFonts w:ascii="Consolas" w:eastAsia="Times New Roman" w:hAnsi="Consolas" w:cs="Times New Roman"/>
+          <w:color w:val="F8F8F2"/>
+          <w:szCs w:val="28"/>
+          <w:lang w:val="en-US" w:eastAsia="ru-RU"/>
+        </w:rPr>
+        <w:t> </w:t>
+      </w:r>
+      <w:proofErr w:type="spellStart"/>
+      <w:r>
+        <w:rPr>
+          <w:rFonts w:ascii="Consolas" w:eastAsia="Times New Roman" w:hAnsi="Consolas" w:cs="Times New Roman"/>
+          <w:color w:val="F8F8F2"/>
+          <w:szCs w:val="28"/>
+          <w:lang w:val="en-US" w:eastAsia="ru-RU"/>
+        </w:rPr>
+        <w:t>baseBot</w:t>
+      </w:r>
+      <w:proofErr w:type="spellEnd"/>
+      <w:r>
+        <w:rPr>
+          <w:rFonts w:ascii="Consolas" w:eastAsia="Times New Roman" w:hAnsi="Consolas" w:cs="Times New Roman"/>
+          <w:color w:val="F8F8F2"/>
+          <w:szCs w:val="28"/>
+          <w:lang w:val="en-US" w:eastAsia="ru-RU"/>
+        </w:rPr>
+        <w:t> height)</w:t>
       </w:r>
     </w:p>
     <w:p>
@@ -1633,7 +2231,27 @@
           <w:szCs w:val="28"/>
           <w:lang w:eastAsia="ru-RU"/>
         </w:rPr>
-        <w:t> height (</w:t>
+        <w:t> </w:t>
+      </w:r>
+      <w:proofErr w:type="spellStart"/>
+      <w:r>
+        <w:rPr>
+          <w:rFonts w:ascii="Consolas" w:eastAsia="Times New Roman" w:hAnsi="Consolas" w:cs="Times New Roman"/>
+          <w:color w:val="F8F8F2"/>
+          <w:szCs w:val="28"/>
+          <w:lang w:eastAsia="ru-RU"/>
+        </w:rPr>
+        <w:t>height</w:t>
+      </w:r>
+      <w:proofErr w:type="spellEnd"/>
+      <w:r>
+        <w:rPr>
+          <w:rFonts w:ascii="Consolas" w:eastAsia="Times New Roman" w:hAnsi="Consolas" w:cs="Times New Roman"/>
+          <w:color w:val="F8F8F2"/>
+          <w:szCs w:val="28"/>
+          <w:lang w:eastAsia="ru-RU"/>
+        </w:rPr>
+        <w:t> (</w:t>
       </w:r>
       <w:r>
         <w:rPr>
@@ -1669,7 +2287,47 @@
           <w:szCs w:val="28"/>
           <w:lang w:eastAsia="ru-RU"/>
         </w:rPr>
-        <w:t> baseTop baseBot) </w:t>
+        <w:t> </w:t>
+      </w:r>
+      <w:proofErr w:type="spellStart"/>
+      <w:r>
+        <w:rPr>
+          <w:rFonts w:ascii="Consolas" w:eastAsia="Times New Roman" w:hAnsi="Consolas" w:cs="Times New Roman"/>
+          <w:color w:val="F8F8F2"/>
+          <w:szCs w:val="28"/>
+          <w:lang w:eastAsia="ru-RU"/>
+        </w:rPr>
+        <w:t>baseTop</w:t>
+      </w:r>
+      <w:proofErr w:type="spellEnd"/>
+      <w:r>
+        <w:rPr>
+          <w:rFonts w:ascii="Consolas" w:eastAsia="Times New Roman" w:hAnsi="Consolas" w:cs="Times New Roman"/>
+          <w:color w:val="F8F8F2"/>
+          <w:szCs w:val="28"/>
+          <w:lang w:eastAsia="ru-RU"/>
+        </w:rPr>
+        <w:t> </w:t>
+      </w:r>
+      <w:proofErr w:type="spellStart"/>
+      <w:r>
+        <w:rPr>
+          <w:rFonts w:ascii="Consolas" w:eastAsia="Times New Roman" w:hAnsi="Consolas" w:cs="Times New Roman"/>
+          <w:color w:val="F8F8F2"/>
+          <w:szCs w:val="28"/>
+          <w:lang w:eastAsia="ru-RU"/>
+        </w:rPr>
+        <w:t>baseBot</w:t>
+      </w:r>
+      <w:proofErr w:type="spellEnd"/>
+      <w:r>
+        <w:rPr>
+          <w:rFonts w:ascii="Consolas" w:eastAsia="Times New Roman" w:hAnsi="Consolas" w:cs="Times New Roman"/>
+          <w:color w:val="F8F8F2"/>
+          <w:szCs w:val="28"/>
+          <w:lang w:eastAsia="ru-RU"/>
+        </w:rPr>
+        <w:t>) </w:t>
       </w:r>
       <w:r>
         <w:rPr>
@@ -1726,6 +2384,21 @@
       <w:pPr>
         <w:jc w:val="left"/>
       </w:pPr>
+      <w:r>
+        <w:t xml:space="preserve">Формы представления данных и программы – </w:t>
+      </w:r>
+      <w:r>
+        <w:rPr>
+          <w:lang w:val="en-US"/>
+        </w:rPr>
+        <w:t>s</w:t>
+      </w:r>
+      <w:r>
+        <w:t>-</w:t>
+      </w:r>
+      <w:r>
+        <w:t>выражения. Поэтому программы во время выполнения могут обрабатывать и преобразовывать другие программы и самих себя.</w:t>
+      </w:r>
     </w:p>
     <w:p>
       <w:pPr>
@@ -1739,6 +2412,33 @@
       <w:pPr>
         <w:jc w:val="left"/>
       </w:pPr>
+      <w:r>
+        <w:t>При отсутствии блокировки на вычисление (</w:t>
+      </w:r>
+      <w:r>
+        <w:rPr>
+          <w:lang w:val="en-US"/>
+        </w:rPr>
+        <w:t>quote</w:t>
+      </w:r>
+      <w:r>
+        <w:t xml:space="preserve"> </w:t>
+      </w:r>
+      <w:r>
+        <w:t xml:space="preserve">или </w:t>
+      </w:r>
+      <w:r>
+        <w:t>`)</w:t>
+      </w:r>
+      <w:r>
+        <w:t xml:space="preserve"> первый элемент списка – имя функции, а последующие – аргументы</w:t>
+      </w:r>
+      <w:r>
+        <w:t>, с которыми она будет вызвана</w:t>
+      </w:r>
+      <w:r>
+        <w:t>.</w:t>
+      </w:r>
     </w:p>
     <w:p>
       <w:pPr>
@@ -1752,22 +2452,545 @@
       <w:pPr>
         <w:jc w:val="left"/>
       </w:pPr>
+      <w:r>
+        <w:t xml:space="preserve">Программа работает в цикле: ожидает ввода </w:t>
+      </w:r>
+      <w:r>
+        <w:rPr>
+          <w:lang w:val="en-US"/>
+        </w:rPr>
+        <w:t>s</w:t>
+      </w:r>
+      <w:r>
+        <w:t>-</w:t>
+      </w:r>
+      <w:r>
+        <w:t xml:space="preserve">выражения, передаёт введённое выражение функции </w:t>
+      </w:r>
+      <w:r>
+        <w:rPr>
+          <w:lang w:val="en-US"/>
+        </w:rPr>
+        <w:t>eval</w:t>
+      </w:r>
+      <w:r>
+        <w:t xml:space="preserve">, </w:t>
+      </w:r>
+      <w:r>
+        <w:t>выводит последний полученный результат</w:t>
+      </w:r>
+      <w:r>
+        <w:t xml:space="preserve"> </w:t>
+      </w:r>
+      <w:r>
+        <w:t>и вновь начинает работу с первого указанного пункта</w:t>
+      </w:r>
+      <w:r>
+        <w:t>.</w:t>
+      </w:r>
     </w:p>
     <w:p>
       <w:pPr>
         <w:jc w:val="left"/>
       </w:pPr>
       <w:r>
+        <w:t xml:space="preserve">Работа функции </w:t>
+      </w:r>
+      <w:r>
+        <w:rPr>
+          <w:lang w:val="en-US"/>
+        </w:rPr>
+        <w:t>eval</w:t>
+      </w:r>
+      <w:r>
+        <w:t>:</w:t>
+      </w:r>
+    </w:p>
+    <w:p>
+      <w:pPr>
+        <w:jc w:val="center"/>
+      </w:pPr>
+      <w:r>
+        <w:rPr>
+          <w:noProof/>
+        </w:rPr>
+        <w:lastRenderedPageBreak/>
+        <w:drawing>
+          <wp:inline distT="0" distB="0" distL="0" distR="0" wp14:anchorId="3AF4FB86" wp14:editId="294B8069">
+            <wp:extent cx="4692770" cy="4273907"/>
+            <wp:effectExtent l="0" t="0" r="0" b="0"/>
+            <wp:docPr id="2" name="Рисунок 2"/>
+            <wp:cNvGraphicFramePr>
+              <a:graphicFrameLocks xmlns:a="http://schemas.openxmlformats.org/drawingml/2006/main" noChangeAspect="1"/>
+            </wp:cNvGraphicFramePr>
+            <a:graphic xmlns:a="http://schemas.openxmlformats.org/drawingml/2006/main">
+              <a:graphicData uri="http://schemas.openxmlformats.org/drawingml/2006/picture">
+                <pic:pic xmlns:pic="http://schemas.openxmlformats.org/drawingml/2006/picture">
+                  <pic:nvPicPr>
+                    <pic:cNvPr id="0" name="Picture 1"/>
+                    <pic:cNvPicPr>
+                      <a:picLocks noChangeAspect="1" noChangeArrowheads="1"/>
+                    </pic:cNvPicPr>
+                  </pic:nvPicPr>
+                  <pic:blipFill>
+                    <a:blip r:embed="rId9" cstate="print">
+                      <a:extLst>
+                        <a:ext uri="{28A0092B-C50C-407E-A947-70E740481C1C}">
+                          <a14:useLocalDpi xmlns:a14="http://schemas.microsoft.com/office/drawing/2010/main" val="0"/>
+                        </a:ext>
+                      </a:extLst>
+                    </a:blip>
+                    <a:srcRect/>
+                    <a:stretch>
+                      <a:fillRect/>
+                    </a:stretch>
+                  </pic:blipFill>
+                  <pic:spPr bwMode="auto">
+                    <a:xfrm>
+                      <a:off x="0" y="0"/>
+                      <a:ext cx="4696468" cy="4277275"/>
+                    </a:xfrm>
+                    <a:prstGeom prst="rect">
+                      <a:avLst/>
+                    </a:prstGeom>
+                    <a:noFill/>
+                    <a:ln>
+                      <a:noFill/>
+                    </a:ln>
+                  </pic:spPr>
+                </pic:pic>
+              </a:graphicData>
+            </a:graphic>
+          </wp:inline>
+        </w:drawing>
+      </w:r>
+    </w:p>
+    <w:p>
+      <w:pPr>
+        <w:jc w:val="left"/>
+      </w:pPr>
+    </w:p>
+    <w:p>
+      <w:pPr>
+        <w:jc w:val="left"/>
+      </w:pPr>
+    </w:p>
+    <w:p>
+      <w:pPr>
+        <w:jc w:val="left"/>
+      </w:pPr>
+      <w:r>
         <w:t>4. Способы определения функции.</w:t>
       </w:r>
     </w:p>
     <w:p>
       <w:pPr>
         <w:jc w:val="left"/>
-      </w:pPr>
+        <w:rPr>
+          <w:rFonts w:eastAsiaTheme="minorEastAsia"/>
+        </w:rPr>
+      </w:pPr>
+      <w:r>
+        <w:t>Первый способ:</w:t>
+      </w:r>
+    </w:p>
+    <w:p>
+      <w:pPr>
+        <w:pStyle w:val="Programs"/>
+      </w:pPr>
+      <w:r>
+        <w:t>(</w:t>
+      </w:r>
+      <w:proofErr w:type="spellStart"/>
+      <w:r>
+        <w:rPr>
+          <w:lang w:val="en-US"/>
+        </w:rPr>
+        <w:t>defun</w:t>
+      </w:r>
+      <w:proofErr w:type="spellEnd"/>
+      <w:r>
+        <w:t xml:space="preserve"> </w:t>
+      </w:r>
+      <w:r>
+        <w:t>*имя функции*</w:t>
+      </w:r>
+      <w:r>
+        <w:t xml:space="preserve"> (</w:t>
+      </w:r>
+      <w:r>
+        <w:t>*список параметров*</w:t>
+      </w:r>
+      <w:r>
+        <w:t>)</w:t>
+      </w:r>
+      <w:r>
+        <w:t xml:space="preserve"> (</w:t>
+      </w:r>
+    </w:p>
+    <w:p>
+      <w:pPr>
+        <w:pStyle w:val="Programs"/>
+        <w:rPr>
+          <w:lang w:val="en-US"/>
+        </w:rPr>
+      </w:pPr>
+      <w:r>
+        <w:tab/>
+      </w:r>
+      <w:r>
+        <w:rPr>
+          <w:lang w:val="en-US"/>
+        </w:rPr>
+        <w:t>*</w:t>
+      </w:r>
+      <w:r>
+        <w:t>тело</w:t>
+      </w:r>
+      <w:r>
+        <w:rPr>
+          <w:lang w:val="en-US"/>
+        </w:rPr>
+        <w:t xml:space="preserve"> </w:t>
+      </w:r>
+      <w:r>
+        <w:t>функции</w:t>
+      </w:r>
+      <w:r>
+        <w:rPr>
+          <w:lang w:val="en-US"/>
+        </w:rPr>
+        <w:t>*</w:t>
+      </w:r>
+    </w:p>
+    <w:p>
+      <w:pPr>
+        <w:pStyle w:val="Programs"/>
+        <w:ind w:firstLine="708"/>
+        <w:rPr>
+          <w:lang w:val="en-US"/>
+        </w:rPr>
+      </w:pPr>
+      <w:r>
+        <w:rPr>
+          <w:lang w:val="en-US"/>
+        </w:rPr>
+        <w:t>)</w:t>
+      </w:r>
+    </w:p>
+    <w:p>
+      <w:pPr>
+        <w:pStyle w:val="Programs"/>
+        <w:rPr>
+          <w:lang w:val="en-US"/>
+        </w:rPr>
+      </w:pPr>
+      <w:r>
+        <w:rPr>
+          <w:lang w:val="en-US"/>
+        </w:rPr>
+        <w:t>)</w:t>
+      </w:r>
+    </w:p>
+    <w:p>
+      <w:r>
+        <w:t>Пример:</w:t>
+      </w:r>
+    </w:p>
+    <w:p>
+      <w:pPr>
+        <w:pStyle w:val="Programs"/>
+        <w:rPr>
+          <w:color w:val="000000" w:themeColor="text1"/>
+          <w:lang w:val="en-US" w:eastAsia="ru-RU"/>
+        </w:rPr>
+      </w:pPr>
+      <w:r>
+        <w:rPr>
+          <w:color w:val="000000" w:themeColor="text1"/>
+          <w:lang w:val="en-US" w:eastAsia="ru-RU"/>
+        </w:rPr>
+        <w:t>(</w:t>
+      </w:r>
+      <w:proofErr w:type="spellStart"/>
+      <w:r>
+        <w:rPr>
+          <w:i/>
+          <w:iCs/>
+          <w:color w:val="000000" w:themeColor="text1"/>
+          <w:lang w:val="en-US" w:eastAsia="ru-RU"/>
+        </w:rPr>
+        <w:t>defun</w:t>
+      </w:r>
+      <w:proofErr w:type="spellEnd"/>
+      <w:r>
+        <w:rPr>
+          <w:color w:val="000000" w:themeColor="text1"/>
+          <w:lang w:val="en-US" w:eastAsia="ru-RU"/>
+        </w:rPr>
+        <w:t> </w:t>
+      </w:r>
+      <w:proofErr w:type="spellStart"/>
+      <w:r>
+        <w:rPr>
+          <w:color w:val="000000" w:themeColor="text1"/>
+          <w:lang w:val="en-US" w:eastAsia="ru-RU"/>
+        </w:rPr>
+        <w:t>findCat</w:t>
+      </w:r>
+      <w:proofErr w:type="spellEnd"/>
+      <w:r>
+        <w:rPr>
+          <w:color w:val="000000" w:themeColor="text1"/>
+          <w:lang w:val="en-US" w:eastAsia="ru-RU"/>
+        </w:rPr>
+        <w:t> (</w:t>
+      </w:r>
+      <w:proofErr w:type="spellStart"/>
+      <w:r>
+        <w:rPr>
+          <w:color w:val="000000" w:themeColor="text1"/>
+          <w:lang w:val="en-US" w:eastAsia="ru-RU"/>
+        </w:rPr>
+        <w:t>gip</w:t>
+      </w:r>
+      <w:proofErr w:type="spellEnd"/>
+      <w:r>
+        <w:rPr>
+          <w:color w:val="000000" w:themeColor="text1"/>
+          <w:lang w:val="en-US" w:eastAsia="ru-RU"/>
+        </w:rPr>
+        <w:t> cat)</w:t>
+      </w:r>
+    </w:p>
+    <w:p>
+      <w:pPr>
+        <w:pStyle w:val="Programs"/>
+        <w:rPr>
+          <w:color w:val="000000" w:themeColor="text1"/>
+          <w:lang w:val="en-US" w:eastAsia="ru-RU"/>
+        </w:rPr>
+      </w:pPr>
+      <w:r>
+        <w:rPr>
+          <w:color w:val="000000" w:themeColor="text1"/>
+          <w:lang w:val="en-US" w:eastAsia="ru-RU"/>
+        </w:rPr>
+        <w:t>    (sqrt ( - (* </w:t>
+      </w:r>
+      <w:proofErr w:type="spellStart"/>
+      <w:r>
+        <w:rPr>
+          <w:color w:val="000000" w:themeColor="text1"/>
+          <w:lang w:val="en-US" w:eastAsia="ru-RU"/>
+        </w:rPr>
+        <w:t>gip</w:t>
+      </w:r>
+      <w:proofErr w:type="spellEnd"/>
+      <w:r>
+        <w:rPr>
+          <w:color w:val="000000" w:themeColor="text1"/>
+          <w:lang w:val="en-US" w:eastAsia="ru-RU"/>
+        </w:rPr>
+        <w:t> </w:t>
+      </w:r>
+      <w:proofErr w:type="spellStart"/>
+      <w:r>
+        <w:rPr>
+          <w:color w:val="000000" w:themeColor="text1"/>
+          <w:lang w:val="en-US" w:eastAsia="ru-RU"/>
+        </w:rPr>
+        <w:t>gip</w:t>
+      </w:r>
+      <w:proofErr w:type="spellEnd"/>
+      <w:r>
+        <w:rPr>
+          <w:color w:val="000000" w:themeColor="text1"/>
+          <w:lang w:val="en-US" w:eastAsia="ru-RU"/>
+        </w:rPr>
+        <w:t>) (* cat cat))))</w:t>
+      </w:r>
+    </w:p>
+    <w:p>
+      <w:pPr>
+        <w:pStyle w:val="Programs"/>
+        <w:rPr>
+          <w:color w:val="000000" w:themeColor="text1"/>
+          <w:lang w:val="en-US" w:eastAsia="ru-RU"/>
+        </w:rPr>
+      </w:pPr>
+    </w:p>
+    <w:p>
+      <w:pPr>
+        <w:pStyle w:val="Programs"/>
+        <w:rPr>
+          <w:color w:val="000000" w:themeColor="text1"/>
+          <w:lang w:val="en-US" w:eastAsia="ru-RU"/>
+        </w:rPr>
+      </w:pPr>
+      <w:r>
+        <w:rPr>
+          <w:color w:val="000000" w:themeColor="text1"/>
+          <w:lang w:eastAsia="ru-RU"/>
+        </w:rPr>
+        <w:t>(</w:t>
+      </w:r>
+      <w:proofErr w:type="spellStart"/>
+      <w:r>
+        <w:rPr>
+          <w:color w:val="000000" w:themeColor="text1"/>
+          <w:lang w:val="en-US" w:eastAsia="ru-RU"/>
+        </w:rPr>
+        <w:t>findCat</w:t>
+      </w:r>
+      <w:proofErr w:type="spellEnd"/>
+      <w:r>
+        <w:rPr>
+          <w:color w:val="000000" w:themeColor="text1"/>
+          <w:lang w:val="en-US" w:eastAsia="ru-RU"/>
+        </w:rPr>
+        <w:t xml:space="preserve"> 5 4) -&gt; 3.0;</w:t>
+      </w:r>
+    </w:p>
+    <w:p>
+      <w:pPr>
+        <w:rPr>
+          <w:lang w:eastAsia="ru-RU"/>
+        </w:rPr>
+      </w:pPr>
+    </w:p>
+    <w:p>
+      <w:pPr>
+        <w:rPr>
+          <w:lang w:eastAsia="ru-RU"/>
+        </w:rPr>
+      </w:pPr>
+      <w:r>
+        <w:rPr>
+          <w:lang w:eastAsia="ru-RU"/>
+        </w:rPr>
+        <w:t>Второй способ:</w:t>
+      </w:r>
+    </w:p>
+    <w:p>
+      <w:pPr>
+        <w:pStyle w:val="Programs"/>
+        <w:rPr>
+          <w:lang w:eastAsia="ru-RU"/>
+        </w:rPr>
+      </w:pPr>
+      <w:r>
+        <w:rPr>
+          <w:lang w:eastAsia="ru-RU"/>
+        </w:rPr>
+        <w:t>(</w:t>
+      </w:r>
+      <w:r>
+        <w:rPr>
+          <w:lang w:val="en-US" w:eastAsia="ru-RU"/>
+        </w:rPr>
+        <w:t>lambda</w:t>
+      </w:r>
+      <w:r>
+        <w:rPr>
+          <w:lang w:eastAsia="ru-RU"/>
+        </w:rPr>
+        <w:t xml:space="preserve"> (</w:t>
+      </w:r>
+      <w:r>
+        <w:rPr>
+          <w:lang w:eastAsia="ru-RU"/>
+        </w:rPr>
+        <w:t>*</w:t>
+      </w:r>
+      <w:r>
+        <w:rPr>
+          <w:lang w:eastAsia="ru-RU"/>
+        </w:rPr>
+        <w:t>список аргументов*)</w:t>
+      </w:r>
+      <w:r>
+        <w:rPr>
+          <w:lang w:eastAsia="ru-RU"/>
+        </w:rPr>
+        <w:t>) (</w:t>
+      </w:r>
+      <w:r>
+        <w:rPr>
+          <w:lang w:eastAsia="ru-RU"/>
+        </w:rPr>
+        <w:t>*тело функции*)</w:t>
+      </w:r>
+      <w:r>
+        <w:rPr>
+          <w:lang w:eastAsia="ru-RU"/>
+        </w:rPr>
+        <w:t>)</w:t>
+      </w:r>
+    </w:p>
+    <w:p>
+      <w:r>
+        <w:t>Пример:</w:t>
+      </w:r>
+    </w:p>
+    <w:p>
+      <w:pPr>
+        <w:pStyle w:val="Programs"/>
+        <w:rPr>
+          <w:lang w:val="en-US"/>
+        </w:rPr>
+      </w:pPr>
+      <w:r>
+        <w:t>((</w:t>
+      </w:r>
+      <w:proofErr w:type="spellStart"/>
+      <w:r>
+        <w:t>lambda</w:t>
+      </w:r>
+      <w:proofErr w:type="spellEnd"/>
+      <w:r>
+        <w:t xml:space="preserve"> (a) (* a 3)) 4)</w:t>
+      </w:r>
+      <w:r>
+        <w:t xml:space="preserve"> -</w:t>
+      </w:r>
+      <w:r>
+        <w:rPr>
+          <w:lang w:val="en-US"/>
+        </w:rPr>
+        <w:t>&gt; 12</w:t>
+      </w:r>
+    </w:p>
+    <w:p>
+      <w:pPr>
+        <w:pStyle w:val="Programs"/>
+        <w:rPr>
+          <w:lang w:val="en-US"/>
+        </w:rPr>
+      </w:pPr>
+    </w:p>
+    <w:p>
+      <w:proofErr w:type="spellStart"/>
+      <w:r>
+        <w:rPr>
+          <w:lang w:val="en-US"/>
+        </w:rPr>
+        <w:t>lamda</w:t>
+      </w:r>
+      <w:proofErr w:type="spellEnd"/>
+      <w:r>
+        <w:t>-</w:t>
+      </w:r>
+      <w:r>
+        <w:t xml:space="preserve">функции называются «безымянными». Суть такой функции состоит в том, что задается алгоритм вычисления, но не задается имени функции. </w:t>
+      </w:r>
+      <w:r>
+        <w:lastRenderedPageBreak/>
+        <w:t>Подобную функцию можно применить к списку аргументов и сразу получить результат.</w:t>
+      </w:r>
     </w:p>
     <w:sectPr>
-      <w:footerReference w:type="default" r:id="rId9"/>
+      <w:footerReference w:type="default" r:id="rId10"/>
       <w:pgSz w:w="11906" w:h="16838"/>
       <w:pgMar w:top="1134" w:right="850" w:bottom="1134" w:left="1701" w:header="708" w:footer="708" w:gutter="0"/>
       <w:cols w:space="708"/>
@@ -2541,7 +3764,7 @@
   <w:style w:type="paragraph" w:default="1" w:styleId="a">
     <w:name w:val="Normal"/>
     <w:qFormat/>
-    <w:rsid w:val="002F14EE"/>
+    <w:rsid w:val="006E788E"/>
     <w:pPr>
       <w:spacing w:line="240" w:lineRule="auto"/>
       <w:jc w:val="both"/>
@@ -2598,7 +3821,6 @@
   <w:style w:type="character" w:default="1" w:styleId="a0">
     <w:name w:val="Default Paragraph Font"/>
     <w:uiPriority w:val="1"/>
-    <w:semiHidden/>
     <w:unhideWhenUsed/>
   </w:style>
   <w:style w:type="table" w:default="1" w:styleId="a1">

</xml_diff>